<commit_message>
initialisation fiche analytique + retour page de garde
</commit_message>
<xml_diff>
--- a/groupe_de_travail_CNIG/Questionnaire refonte/Reponses-agregees-Questionnaire sur la refonte du standard Directive Inondation.docx
+++ b/groupe_de_travail_CNIG/Questionnaire refonte/Reponses-agregees-Questionnaire sur la refonte du standard Directive Inondation.docx
@@ -1144,6 +1144,7 @@
               <w:cnfStyle w:val="000000000000" w:firstRow="0" w:lastRow="0" w:firstColumn="0" w:lastColumn="0" w:oddVBand="0" w:evenVBand="0" w:oddHBand="0" w:evenHBand="0" w:firstRowFirstColumn="0" w:firstRowLastColumn="0" w:lastRowFirstColumn="0" w:lastRowLastColumn="0"/>
               <w:rPr>
                 <w:rFonts w:ascii="Calibri" w:eastAsia="Calibri" w:hAnsi="Calibri"/>
+                <w:lang w:val="en-US"/>
               </w:rPr>
             </w:pPr>
             <w:proofErr w:type="gramStart"/>
@@ -1169,6 +1170,7 @@
             <w:r>
               <w:rPr>
                 <w:rFonts w:eastAsia="Calibri"/>
+                <w:lang w:val="en-US"/>
               </w:rPr>
               <w:t xml:space="preserve">DREAL Corse, </w:t>
             </w:r>
@@ -1176,6 +1178,7 @@
             <w:r>
               <w:rPr>
                 <w:rFonts w:eastAsia="Calibri"/>
+                <w:lang w:val="en-US"/>
               </w:rPr>
               <w:t>SDebHy</w:t>
             </w:r>
@@ -1184,44 +1187,25 @@
           <w:p>
             <w:pPr>
               <w:cnfStyle w:val="000000000000" w:firstRow="0" w:lastRow="0" w:firstColumn="0" w:lastColumn="0" w:oddVBand="0" w:evenVBand="0" w:oddHBand="0" w:evenHBand="0" w:firstRowFirstColumn="0" w:firstRowLastColumn="0" w:lastRowFirstColumn="0" w:lastRowLastColumn="0"/>
-              <w:rPr>
-                <w:lang w:val="en-US"/>
-              </w:rPr>
-            </w:pPr>
-            <w:r>
-              <w:rPr>
-                <w:lang w:val="en-US"/>
-              </w:rPr>
-              <w:t>FRF</w:t>
-            </w:r>
-            <w:r>
-              <w:rPr>
-                <w:lang w:val="en-US"/>
-              </w:rPr>
-              <w:t>:</w:t>
-            </w:r>
-            <w:r>
-              <w:rPr>
-                <w:rFonts w:eastAsia="Calibri"/>
-              </w:rPr>
-              <w:t xml:space="preserve"> </w:t>
-            </w:r>
-            <w:r>
-              <w:rPr>
-                <w:rFonts w:eastAsia="Calibri"/>
-              </w:rPr>
-              <w:t>DREAL OCCITANIE</w:t>
-            </w:r>
-          </w:p>
-          <w:p>
-            <w:pPr>
-              <w:cnfStyle w:val="000000000000" w:firstRow="0" w:lastRow="0" w:firstColumn="0" w:lastColumn="0" w:oddVBand="0" w:evenVBand="0" w:oddHBand="0" w:evenHBand="0" w:firstRowFirstColumn="0" w:firstRowLastColumn="0" w:lastRowFirstColumn="0" w:lastRowLastColumn="0"/>
-            </w:pPr>
-            <w:r>
-              <w:t xml:space="preserve">FRG : </w:t>
-            </w:r>
-            <w:r>
-              <w:t>DREAL Centre-Val de Loire, SEBRINAL</w:t>
+            </w:pPr>
+            <w:proofErr w:type="gramStart"/>
+            <w:r>
+              <w:t>FRF:</w:t>
+            </w:r>
+            <w:proofErr w:type="gramEnd"/>
+            <w:r>
+              <w:rPr>
+                <w:rFonts w:eastAsia="Calibri"/>
+              </w:rPr>
+              <w:t xml:space="preserve"> DREAL OCCITANIE</w:t>
+            </w:r>
+          </w:p>
+          <w:p>
+            <w:pPr>
+              <w:cnfStyle w:val="000000000000" w:firstRow="0" w:lastRow="0" w:firstColumn="0" w:lastColumn="0" w:oddVBand="0" w:evenVBand="0" w:oddHBand="0" w:evenHBand="0" w:firstRowFirstColumn="0" w:firstRowLastColumn="0" w:lastRowFirstColumn="0" w:lastRowLastColumn="0"/>
+            </w:pPr>
+            <w:r>
+              <w:t>FRG : DREAL Centre-Val de Loire, SEBRINAL</w:t>
             </w:r>
           </w:p>
           <w:p>
@@ -1263,10 +1247,7 @@
               <w:cnfStyle w:val="000000000000" w:firstRow="0" w:lastRow="0" w:firstColumn="0" w:lastColumn="0" w:oddVBand="0" w:evenVBand="0" w:oddHBand="0" w:evenHBand="0" w:firstRowFirstColumn="0" w:firstRowLastColumn="0" w:lastRowFirstColumn="0" w:lastRowLastColumn="0"/>
             </w:pPr>
             <w:r>
-              <w:t xml:space="preserve">FRL : </w:t>
-            </w:r>
-            <w:r>
-              <w:t>BRGM sur demande du service risques naturelles de la DEAL</w:t>
+              <w:t>FRL : BRGM sur demande du service risques naturelles de la DEAL</w:t>
             </w:r>
           </w:p>
           <w:p>
@@ -1335,18 +1316,15 @@
               <w:t xml:space="preserve"> :</w:t>
             </w:r>
             <w:r>
+              <w:t xml:space="preserve"> Rhône Méditerranée</w:t>
+            </w:r>
+            <w:r>
+              <w:rPr>
+                <w:b/>
+                <w:bCs/>
+              </w:rPr>
               <w:t xml:space="preserve"> </w:t>
             </w:r>
-            <w:r>
-              <w:t>Rhône Méditerranée</w:t>
-            </w:r>
-            <w:r>
-              <w:rPr>
-                <w:b/>
-                <w:bCs/>
-              </w:rPr>
-              <w:t xml:space="preserve"> </w:t>
-            </w:r>
           </w:p>
           <w:p>
             <w:pPr>
@@ -1400,13 +1378,7 @@
               <w:t xml:space="preserve"> : </w:t>
             </w:r>
             <w:r>
-              <w:t>Adour</w:t>
-            </w:r>
-            <w:r>
-              <w:t>-</w:t>
-            </w:r>
-            <w:r>
-              <w:t>Garonne</w:t>
+              <w:t>Adour-Garonne</w:t>
             </w:r>
           </w:p>
           <w:p>
@@ -1629,19 +1601,7 @@
               <w:t xml:space="preserve">: </w:t>
             </w:r>
             <w:r>
-              <w:t>FRG_TRI_BOURGES</w:t>
-            </w:r>
-            <w:r>
-              <w:t xml:space="preserve">, </w:t>
-            </w:r>
-            <w:r>
-              <w:t>FRG_TRI_ORLEANS</w:t>
-            </w:r>
-            <w:r>
-              <w:t xml:space="preserve">, </w:t>
-            </w:r>
-            <w:r>
-              <w:t>FRG_TRI_TOURS</w:t>
+              <w:t>FRG_TRI_BOURGES, FRG_TRI_ORLEANS, FRG_TRI_TOURS</w:t>
             </w:r>
           </w:p>
           <w:p>
@@ -1718,21 +1678,7 @@
                 <w:i/>
                 <w:iCs/>
               </w:rPr>
-              <w:t>TRI Basse-Terre/Baillif</w:t>
-            </w:r>
-            <w:r>
-              <w:rPr>
-                <w:i/>
-                <w:iCs/>
-              </w:rPr>
-              <w:t xml:space="preserve">, </w:t>
-            </w:r>
-            <w:r>
-              <w:rPr>
-                <w:i/>
-                <w:iCs/>
-              </w:rPr>
-              <w:t>TRI Centre</w:t>
+              <w:t>TRI Basse-Terre/Baillif, TRI Centre</w:t>
             </w:r>
           </w:p>
           <w:p>
@@ -2236,32 +2182,17 @@
           <w:p>
             <w:pPr>
               <w:cnfStyle w:val="000000100000" w:firstRow="0" w:lastRow="0" w:firstColumn="0" w:lastColumn="0" w:oddVBand="0" w:evenVBand="0" w:oddHBand="1" w:evenHBand="0" w:firstRowFirstColumn="0" w:firstRowLastColumn="0" w:lastRowFirstColumn="0" w:lastRowLastColumn="0"/>
-              <w:rPr>
-                <w:lang w:val="en-US"/>
-              </w:rPr>
-            </w:pPr>
-            <w:r>
-              <w:rPr>
-                <w:lang w:val="en-US"/>
-              </w:rPr>
+            </w:pPr>
+            <w:r>
               <w:t>FRD</w:t>
             </w:r>
             <w:r>
-              <w:rPr>
-                <w:lang w:val="en-US"/>
-              </w:rPr>
               <w:t>, FRE</w:t>
             </w:r>
             <w:r>
-              <w:rPr>
-                <w:lang w:val="en-US"/>
-              </w:rPr>
               <w:t>, FRF</w:t>
             </w:r>
             <w:r>
-              <w:rPr>
-                <w:lang w:val="en-US"/>
-              </w:rPr>
               <w:t>, FRG</w:t>
             </w:r>
           </w:p>
@@ -2288,14 +2219,7 @@
                 <w:rFonts w:eastAsia="Calibri"/>
                 <w:color w:val="000000"/>
               </w:rPr>
-              <w:t xml:space="preserve"> : </w:t>
-            </w:r>
-            <w:r>
-              <w:rPr>
-                <w:rFonts w:eastAsia="Calibri"/>
-                <w:color w:val="000000"/>
-              </w:rPr>
-              <w:t xml:space="preserve">Non retouchée disponible sur </w:t>
+              <w:t xml:space="preserve"> : Non retouchée disponible sur </w:t>
             </w:r>
             <w:proofErr w:type="spellStart"/>
             <w:r>
@@ -2606,73 +2530,75 @@
               <w:rPr>
                 <w:rFonts w:eastAsia="Calibri"/>
               </w:rPr>
+              <w:t> : Pas de difficulté sémantique (attributaire), la principale difficulté réside dans les contraintes topologiques de graphes pour une données issue de raster, un guide introduisant une tolérance sur les règles d’inclusion faciliterait le contrôle qualité</w:t>
+            </w:r>
+          </w:p>
+          <w:p>
+            <w:pPr>
+              <w:cnfStyle w:val="000000100000" w:firstRow="0" w:lastRow="0" w:firstColumn="0" w:lastColumn="0" w:oddVBand="0" w:evenVBand="0" w:oddHBand="1" w:evenHBand="0" w:firstRowFirstColumn="0" w:firstRowLastColumn="0" w:lastRowFirstColumn="0" w:lastRowLastColumn="0"/>
+              <w:rPr>
+                <w:rFonts w:eastAsia="Calibri"/>
+                <w:b/>
+                <w:bCs/>
+              </w:rPr>
+            </w:pPr>
+            <w:r>
+              <w:rPr>
+                <w:rFonts w:eastAsia="Calibri"/>
+                <w:b/>
+                <w:bCs/>
+              </w:rPr>
+              <w:t>FRG</w:t>
+            </w:r>
+          </w:p>
+          <w:p>
+            <w:pPr>
+              <w:cnfStyle w:val="000000100000" w:firstRow="0" w:lastRow="0" w:firstColumn="0" w:lastColumn="0" w:oddVBand="0" w:evenVBand="0" w:oddHBand="1" w:evenHBand="0" w:firstRowFirstColumn="0" w:firstRowLastColumn="0" w:lastRowFirstColumn="0" w:lastRowLastColumn="0"/>
+              <w:rPr>
+                <w:rFonts w:eastAsia="Calibri"/>
+                <w:color w:val="000000"/>
+              </w:rPr>
+            </w:pPr>
+            <w:r>
+              <w:rPr>
+                <w:rFonts w:eastAsia="Calibri"/>
+                <w:b/>
+                <w:bCs/>
+              </w:rPr>
+              <w:t>FRH</w:t>
+            </w:r>
+            <w:r>
+              <w:rPr>
+                <w:rFonts w:eastAsia="Calibri"/>
+              </w:rPr>
               <w:t xml:space="preserve"> : </w:t>
             </w:r>
             <w:r>
               <w:rPr>
                 <w:rFonts w:eastAsia="Calibri"/>
-              </w:rPr>
-              <w:t>Pas de difficulté sémantique (attributaire), la principale difficulté réside dans les contraintes topologiques de graphes pour une données issue de raster, un guide introduisant une tolérance sur les règles d’inclusion faciliterait le contrôle qualité</w:t>
-            </w:r>
-          </w:p>
-          <w:p>
-            <w:pPr>
-              <w:cnfStyle w:val="000000100000" w:firstRow="0" w:lastRow="0" w:firstColumn="0" w:lastColumn="0" w:oddVBand="0" w:evenVBand="0" w:oddHBand="1" w:evenHBand="0" w:firstRowFirstColumn="0" w:firstRowLastColumn="0" w:lastRowFirstColumn="0" w:lastRowLastColumn="0"/>
-              <w:rPr>
-                <w:rFonts w:eastAsia="Calibri"/>
-                <w:b/>
-                <w:bCs/>
-              </w:rPr>
-            </w:pPr>
-            <w:r>
-              <w:rPr>
-                <w:rFonts w:eastAsia="Calibri"/>
-                <w:b/>
-                <w:bCs/>
-              </w:rPr>
-              <w:t>FRG</w:t>
-            </w:r>
-          </w:p>
-          <w:p>
-            <w:pPr>
-              <w:cnfStyle w:val="000000100000" w:firstRow="0" w:lastRow="0" w:firstColumn="0" w:lastColumn="0" w:oddVBand="0" w:evenVBand="0" w:oddHBand="1" w:evenHBand="0" w:firstRowFirstColumn="0" w:firstRowLastColumn="0" w:lastRowFirstColumn="0" w:lastRowLastColumn="0"/>
-              <w:rPr>
-                <w:rFonts w:eastAsia="Calibri"/>
                 <w:color w:val="000000"/>
               </w:rPr>
-            </w:pPr>
-            <w:r>
-              <w:rPr>
-                <w:rFonts w:eastAsia="Calibri"/>
-              </w:rPr>
-              <w:t xml:space="preserve">FRH : </w:t>
-            </w:r>
-            <w:r>
-              <w:rPr>
-                <w:rFonts w:eastAsia="Calibri"/>
+              <w:t>Ce sont les tables qu’il nous a fallu modifier sans succès.</w:t>
+            </w:r>
+          </w:p>
+          <w:p>
+            <w:pPr>
+              <w:cnfStyle w:val="000000100000" w:firstRow="0" w:lastRow="0" w:firstColumn="0" w:lastColumn="0" w:oddVBand="0" w:evenVBand="0" w:oddHBand="1" w:evenHBand="0" w:firstRowFirstColumn="0" w:firstRowLastColumn="0" w:lastRowFirstColumn="0" w:lastRowLastColumn="0"/>
+            </w:pPr>
+            <w:r>
+              <w:rPr>
+                <w:rFonts w:eastAsia="Calibri"/>
+                <w:b/>
+                <w:bCs/>
                 <w:color w:val="000000"/>
               </w:rPr>
-              <w:t>Ce sont les tables qu’il nous a fallu modifier sans succès.</w:t>
-            </w:r>
-          </w:p>
-          <w:p>
-            <w:pPr>
-              <w:cnfStyle w:val="000000100000" w:firstRow="0" w:lastRow="0" w:firstColumn="0" w:lastColumn="0" w:oddVBand="0" w:evenVBand="0" w:oddHBand="1" w:evenHBand="0" w:firstRowFirstColumn="0" w:firstRowLastColumn="0" w:lastRowFirstColumn="0" w:lastRowLastColumn="0"/>
-            </w:pPr>
-            <w:r>
-              <w:rPr>
-                <w:rFonts w:eastAsia="Calibri"/>
-                <w:b/>
-                <w:bCs/>
+              <w:t>FRI </w:t>
+            </w:r>
+            <w:r>
+              <w:rPr>
+                <w:rFonts w:eastAsia="Calibri"/>
                 <w:color w:val="000000"/>
               </w:rPr>
-              <w:t>FRI </w:t>
-            </w:r>
-            <w:r>
-              <w:rPr>
-                <w:rFonts w:eastAsia="Calibri"/>
-                <w:color w:val="000000"/>
-              </w:rPr>
               <w:t xml:space="preserve">: </w:t>
             </w:r>
           </w:p>
@@ -2697,21 +2623,13 @@
             </w:r>
             <w:proofErr w:type="spellEnd"/>
             <w:r>
-              <w:t xml:space="preserve"> </w:t>
-            </w:r>
-            <w:proofErr w:type="gramStart"/>
-            <w:r>
-              <w:t>les scénario issus</w:t>
-            </w:r>
-            <w:proofErr w:type="gramEnd"/>
-            <w:r>
-              <w:t xml:space="preserve"> de différentes </w:t>
+              <w:t xml:space="preserve"> les scénario</w:t>
             </w:r>
             <w:r>
               <w:t>s</w:t>
             </w:r>
             <w:r>
-              <w:t>ources de données pour l’aléa 03 notamment (Q10 et Q1000 issus du TRI 1</w:t>
+              <w:t xml:space="preserve"> issus de différentes sources de données pour l’aléa 03 notamment (Q10 et Q1000 issus du TRI 1</w:t>
             </w:r>
             <w:r>
               <w:rPr>
@@ -3815,20 +3733,11 @@
           <w:p>
             <w:pPr>
               <w:cnfStyle w:val="000000100000" w:firstRow="0" w:lastRow="0" w:firstColumn="0" w:lastColumn="0" w:oddVBand="0" w:evenVBand="0" w:oddHBand="1" w:evenHBand="0" w:firstRowFirstColumn="0" w:firstRowLastColumn="0" w:lastRowFirstColumn="0" w:lastRowLastColumn="0"/>
-              <w:rPr>
-                <w:lang w:val="en-US"/>
-              </w:rPr>
-            </w:pPr>
-            <w:r>
-              <w:rPr>
-                <w:lang w:val="en-US"/>
-              </w:rPr>
+            </w:pPr>
+            <w:r>
               <w:t>FR</w:t>
             </w:r>
             <w:r>
-              <w:rPr>
-                <w:lang w:val="en-US"/>
-              </w:rPr>
               <w:t>F</w:t>
             </w:r>
           </w:p>
@@ -3940,13 +3849,7 @@
               <w:rPr>
                 <w:rFonts w:eastAsia="Calibri"/>
               </w:rPr>
-              <w:t xml:space="preserve"> : </w:t>
-            </w:r>
-            <w:r>
-              <w:rPr>
-                <w:rFonts w:eastAsia="Calibri"/>
-              </w:rPr>
-              <w:t>Prévoir table de relation et précision sur référentiel (</w:t>
+              <w:t> : Prévoir table de relation et précision sur référentiel (</w:t>
             </w:r>
             <w:proofErr w:type="spellStart"/>
             <w:r>
@@ -4278,16 +4181,8 @@
               <w:t>Cerema</w:t>
             </w:r>
             <w:proofErr w:type="spellEnd"/>
-            <w:proofErr w:type="gramStart"/>
-            <w:r>
-              <w:t>) ,</w:t>
-            </w:r>
-            <w:proofErr w:type="gramEnd"/>
-            <w:r>
-              <w:t xml:space="preserve"> FRE</w:t>
-            </w:r>
-            <w:r>
-              <w:t>, FRF (DGPR)</w:t>
+            <w:r>
+              <w:t>), FRE, FRF (DGPR)</w:t>
             </w:r>
           </w:p>
           <w:p>
@@ -4364,33 +4259,16 @@
               <w:t>Cerema</w:t>
             </w:r>
             <w:proofErr w:type="spellEnd"/>
-            <w:proofErr w:type="gramStart"/>
-            <w:r>
-              <w:t>) ,</w:t>
-            </w:r>
-            <w:proofErr w:type="gramEnd"/>
-            <w:r>
-              <w:t xml:space="preserve"> FRE</w:t>
-            </w:r>
-            <w:r>
-              <w:t>, FRF (DGPR)</w:t>
-            </w:r>
-          </w:p>
-          <w:p>
-            <w:pPr>
-              <w:cnfStyle w:val="000000100000" w:firstRow="0" w:lastRow="0" w:firstColumn="0" w:lastColumn="0" w:oddVBand="0" w:evenVBand="0" w:oddHBand="1" w:evenHBand="0" w:firstRowFirstColumn="0" w:firstRowLastColumn="0" w:lastRowFirstColumn="0" w:lastRowLastColumn="0"/>
-            </w:pPr>
-            <w:r>
-              <w:t xml:space="preserve">FRG : </w:t>
-            </w:r>
-            <w:r>
-              <w:t>Bourges/Tours : Oui</w:t>
-            </w:r>
-            <w:r>
-              <w:t xml:space="preserve">, </w:t>
-            </w:r>
-            <w:r>
-              <w:t>Orléans : Non</w:t>
+            <w:r>
+              <w:t>), FRE, FRF (DGPR)</w:t>
+            </w:r>
+          </w:p>
+          <w:p>
+            <w:pPr>
+              <w:cnfStyle w:val="000000100000" w:firstRow="0" w:lastRow="0" w:firstColumn="0" w:lastColumn="0" w:oddVBand="0" w:evenVBand="0" w:oddHBand="1" w:evenHBand="0" w:firstRowFirstColumn="0" w:firstRowLastColumn="0" w:lastRowFirstColumn="0" w:lastRowLastColumn="0"/>
+            </w:pPr>
+            <w:r>
+              <w:t>FRG : Bourges/Tours : Oui, Orléans : Non</w:t>
             </w:r>
           </w:p>
         </w:tc>
@@ -4456,16 +4334,8 @@
               <w:t>Cerema</w:t>
             </w:r>
             <w:proofErr w:type="spellEnd"/>
-            <w:proofErr w:type="gramStart"/>
-            <w:r>
-              <w:t>) ,</w:t>
-            </w:r>
-            <w:proofErr w:type="gramEnd"/>
-            <w:r>
-              <w:t xml:space="preserve"> FRE</w:t>
-            </w:r>
-            <w:r>
-              <w:t>, FRF (DGPR)</w:t>
+            <w:r>
+              <w:t>), FRE, FRF (DGPR)</w:t>
             </w:r>
           </w:p>
           <w:p>
@@ -4542,16 +4412,8 @@
               <w:t>Cerema</w:t>
             </w:r>
             <w:proofErr w:type="spellEnd"/>
-            <w:proofErr w:type="gramStart"/>
-            <w:r>
-              <w:t>) ,</w:t>
-            </w:r>
-            <w:proofErr w:type="gramEnd"/>
-            <w:r>
-              <w:t xml:space="preserve"> FRE</w:t>
-            </w:r>
-            <w:r>
-              <w:t>, FRF (DGPR)</w:t>
+            <w:r>
+              <w:t>), FRE, FRF (DGPR)</w:t>
             </w:r>
           </w:p>
         </w:tc>
@@ -4617,16 +4479,8 @@
               <w:t>Cerema</w:t>
             </w:r>
             <w:proofErr w:type="spellEnd"/>
-            <w:proofErr w:type="gramStart"/>
-            <w:r>
-              <w:t>) ,</w:t>
-            </w:r>
-            <w:proofErr w:type="gramEnd"/>
-            <w:r>
-              <w:t xml:space="preserve"> FRE</w:t>
-            </w:r>
-            <w:r>
-              <w:t>, FRF (DGPR)</w:t>
+            <w:r>
+              <w:t>), FRE, FRF (DGPR)</w:t>
             </w:r>
           </w:p>
           <w:p>
@@ -4703,16 +4557,8 @@
               <w:t>Cerema</w:t>
             </w:r>
             <w:proofErr w:type="spellEnd"/>
-            <w:proofErr w:type="gramStart"/>
-            <w:r>
-              <w:t>) ,</w:t>
-            </w:r>
-            <w:proofErr w:type="gramEnd"/>
-            <w:r>
-              <w:t xml:space="preserve"> FRE</w:t>
-            </w:r>
-            <w:r>
-              <w:t>, FRF (DGPR)</w:t>
+            <w:r>
+              <w:t>), FRE, FRF (DGPR)</w:t>
             </w:r>
           </w:p>
           <w:p>
@@ -4786,16 +4632,8 @@
               <w:t>Cerema</w:t>
             </w:r>
             <w:proofErr w:type="spellEnd"/>
-            <w:proofErr w:type="gramStart"/>
-            <w:r>
-              <w:t>) ,</w:t>
-            </w:r>
-            <w:proofErr w:type="gramEnd"/>
-            <w:r>
-              <w:t xml:space="preserve"> FRE</w:t>
-            </w:r>
-            <w:r>
-              <w:t>, FRF (DGPR)</w:t>
+            <w:r>
+              <w:t>), FRE, FRF (DGPR)</w:t>
             </w:r>
           </w:p>
           <w:p>
@@ -4891,21 +4729,19 @@
               <w:rPr>
                 <w:rFonts w:eastAsia="Calibri"/>
               </w:rPr>
-              <w:t xml:space="preserve">Les précédentes livraisons en surfacique ne comprenaient que les cimetières les éléments de patrimoine ont tous été extrait </w:t>
-            </w:r>
-            <w:proofErr w:type="gramStart"/>
-            <w:r>
-              <w:rPr>
-                <w:rFonts w:eastAsia="Calibri"/>
-              </w:rPr>
-              <w:t>de  la</w:t>
-            </w:r>
-            <w:proofErr w:type="gramEnd"/>
-            <w:r>
-              <w:rPr>
-                <w:rFonts w:eastAsia="Calibri"/>
-              </w:rPr>
-              <w:t xml:space="preserve"> Bd Topo thème ZA à partir des catégories Covadis</w:t>
+              <w:t>Les précédentes livraisons en surfacique ne comprenaient que les cimetières les éléments de patrimoine ont tous été extrait d</w:t>
+            </w:r>
+            <w:r>
+              <w:rPr>
+                <w:rFonts w:eastAsia="Calibri"/>
+              </w:rPr>
+              <w:t>e</w:t>
+            </w:r>
+            <w:r>
+              <w:rPr>
+                <w:rFonts w:eastAsia="Calibri"/>
+              </w:rPr>
+              <w:t xml:space="preserve"> la Bd Topo thème ZA à partir des catégories Covadis</w:t>
             </w:r>
           </w:p>
           <w:p>
@@ -5207,20 +5043,11 @@
           <w:p>
             <w:pPr>
               <w:cnfStyle w:val="000000100000" w:firstRow="0" w:lastRow="0" w:firstColumn="0" w:lastColumn="0" w:oddVBand="0" w:evenVBand="0" w:oddHBand="1" w:evenHBand="0" w:firstRowFirstColumn="0" w:firstRowLastColumn="0" w:lastRowFirstColumn="0" w:lastRowLastColumn="0"/>
-              <w:rPr>
-                <w:lang w:val="en-US"/>
-              </w:rPr>
-            </w:pPr>
-            <w:r>
-              <w:rPr>
-                <w:lang w:val="en-US"/>
-              </w:rPr>
+            </w:pPr>
+            <w:r>
               <w:t>FRF</w:t>
             </w:r>
             <w:r>
-              <w:rPr>
-                <w:lang w:val="en-US"/>
-              </w:rPr>
               <w:t>, FRG</w:t>
             </w:r>
           </w:p>
@@ -5538,21 +5365,7 @@
               <w:rPr>
                 <w:rFonts w:eastAsia="Calibri"/>
               </w:rPr>
-              <w:t xml:space="preserve">Plateforme </w:t>
-            </w:r>
-            <w:proofErr w:type="gramStart"/>
-            <w:r>
-              <w:rPr>
-                <w:rFonts w:eastAsia="Calibri"/>
-              </w:rPr>
-              <w:t>prodige ,</w:t>
-            </w:r>
-            <w:proofErr w:type="gramEnd"/>
-            <w:r>
-              <w:rPr>
-                <w:rFonts w:eastAsia="Calibri"/>
-              </w:rPr>
-              <w:t xml:space="preserve"> outil de diffusion </w:t>
+              <w:t xml:space="preserve">Plateforme prodige, outil de diffusion </w:t>
             </w:r>
             <w:proofErr w:type="spellStart"/>
             <w:r>
@@ -5715,10 +5528,7 @@
               <w:t>FRG</w:t>
             </w:r>
             <w:r>
-              <w:t xml:space="preserve"> : </w:t>
-            </w:r>
-            <w:r>
-              <w:t xml:space="preserve">Outil interne à </w:t>
+              <w:t xml:space="preserve"> : Outil interne à </w:t>
             </w:r>
             <w:proofErr w:type="spellStart"/>
             <w:r>
@@ -5784,10 +5594,7 @@
               <w:t>FRG</w:t>
             </w:r>
             <w:r>
-              <w:t xml:space="preserve"> : </w:t>
-            </w:r>
-            <w:r>
-              <w:t>Manque un cadre de saisie associé à Géorisque</w:t>
+              <w:t> : Manque un cadre de saisie associé à Géorisque</w:t>
             </w:r>
             <w:r>
               <w:t>s</w:t>
@@ -6180,29 +5987,8 @@
             </w:r>
             <w:proofErr w:type="spellEnd"/>
             <w:r>
-              <w:t xml:space="preserve"> V2. Le prestataire n’a pas eu trop de difficultés avec ces don</w:t>
-            </w:r>
-            <w:r>
-              <w:t>n</w:t>
-            </w:r>
-            <w:r>
-              <w:t>ées.</w:t>
-            </w:r>
-          </w:p>
-          <w:p>
-            <w:pPr>
-              <w:cnfStyle w:val="000000100000" w:firstRow="0" w:lastRow="0" w:firstColumn="0" w:lastColumn="0" w:oddVBand="0" w:evenVBand="0" w:oddHBand="1" w:evenHBand="0" w:firstRowFirstColumn="0" w:firstRowLastColumn="0" w:lastRowFirstColumn="0" w:lastRowLastColumn="0"/>
-            </w:pPr>
-          </w:p>
-          <w:p>
-            <w:pPr>
-              <w:cnfStyle w:val="000000100000" w:firstRow="0" w:lastRow="0" w:firstColumn="0" w:lastColumn="0" w:oddVBand="0" w:evenVBand="0" w:oddHBand="1" w:evenHBand="0" w:firstRowFirstColumn="0" w:firstRowLastColumn="0" w:lastRowFirstColumn="0" w:lastRowLastColumn="0"/>
-            </w:pPr>
-          </w:p>
-          <w:p>
-            <w:pPr>
-              <w:cnfStyle w:val="000000100000" w:firstRow="0" w:lastRow="0" w:firstColumn="0" w:lastColumn="0" w:oddVBand="0" w:evenVBand="0" w:oddHBand="1" w:evenHBand="0" w:firstRowFirstColumn="0" w:firstRowLastColumn="0" w:lastRowFirstColumn="0" w:lastRowLastColumn="0"/>
-            </w:pPr>
+              <w:t xml:space="preserve"> V2. Le prestataire n’a pas eu trop de difficultés avec ces données.</w:t>
+            </w:r>
           </w:p>
           <w:p>
             <w:pPr>
@@ -6404,10 +6190,7 @@
               <w:t>FRL</w:t>
             </w:r>
             <w:r>
-              <w:t xml:space="preserve"> : </w:t>
-            </w:r>
-            <w:r>
-              <w:t>Ancien TRI et PPR approuvé ou révisé (PAC)</w:t>
+              <w:t> : Ancien TRI et PPR approuvé ou révisé (PAC)</w:t>
             </w:r>
           </w:p>
           <w:p>
@@ -6447,7 +6230,6 @@
           </w:p>
           <w:p>
             <w:r>
-              <w:lastRenderedPageBreak/>
               <w:t>(</w:t>
             </w:r>
             <w:proofErr w:type="gramStart"/>
@@ -6467,19 +6249,33 @@
           <w:p>
             <w:pPr>
               <w:cnfStyle w:val="000000000000" w:firstRow="0" w:lastRow="0" w:firstColumn="0" w:lastColumn="0" w:oddVBand="0" w:evenVBand="0" w:oddHBand="0" w:evenHBand="0" w:firstRowFirstColumn="0" w:firstRowLastColumn="0" w:lastRowFirstColumn="0" w:lastRowLastColumn="0"/>
-            </w:pPr>
-            <w:r>
-              <w:rPr>
-                <w:b/>
-                <w:bCs/>
-              </w:rPr>
-              <w:lastRenderedPageBreak/>
-              <w:t xml:space="preserve">FRD : </w:t>
+              <w:rPr>
+                <w:lang w:val="en-US"/>
+              </w:rPr>
+            </w:pPr>
+            <w:proofErr w:type="gramStart"/>
+            <w:r>
+              <w:rPr>
+                <w:b/>
+                <w:bCs/>
+                <w:lang w:val="en-US"/>
+              </w:rPr>
+              <w:t>FRD :</w:t>
+            </w:r>
+            <w:proofErr w:type="gramEnd"/>
+            <w:r>
+              <w:rPr>
+                <w:b/>
+                <w:bCs/>
+                <w:lang w:val="en-US"/>
+              </w:rPr>
+              <w:t xml:space="preserve"> </w:t>
             </w:r>
             <w:r>
               <w:rPr>
                 <w:i/>
                 <w:iCs/>
+                <w:lang w:val="en-US"/>
               </w:rPr>
               <w:t>(long)</w:t>
             </w:r>
@@ -6490,19 +6286,32 @@
               <w:rPr>
                 <w:b/>
                 <w:bCs/>
-              </w:rPr>
-            </w:pPr>
-            <w:r>
-              <w:rPr>
-                <w:b/>
-                <w:bCs/>
-              </w:rPr>
-              <w:t xml:space="preserve">FRE : </w:t>
+                <w:lang w:val="en-US"/>
+              </w:rPr>
+            </w:pPr>
+            <w:proofErr w:type="gramStart"/>
+            <w:r>
+              <w:rPr>
+                <w:b/>
+                <w:bCs/>
+                <w:lang w:val="en-US"/>
+              </w:rPr>
+              <w:t>FRE :</w:t>
+            </w:r>
+            <w:proofErr w:type="gramEnd"/>
+            <w:r>
+              <w:rPr>
+                <w:b/>
+                <w:bCs/>
+                <w:lang w:val="en-US"/>
+              </w:rPr>
+              <w:t xml:space="preserve"> </w:t>
             </w:r>
             <w:r>
               <w:rPr>
                 <w:i/>
                 <w:iCs/>
+                <w:lang w:val="en-US"/>
               </w:rPr>
               <w:t>(long)</w:t>
             </w:r>
@@ -6513,22 +6322,38 @@
               <w:rPr>
                 <w:b/>
                 <w:bCs/>
-              </w:rPr>
-            </w:pPr>
-          </w:p>
-          <w:p>
-            <w:pPr>
-              <w:cnfStyle w:val="000000000000" w:firstRow="0" w:lastRow="0" w:firstColumn="0" w:lastColumn="0" w:oddVBand="0" w:evenVBand="0" w:oddHBand="0" w:evenHBand="0" w:firstRowFirstColumn="0" w:firstRowLastColumn="0" w:lastRowFirstColumn="0" w:lastRowLastColumn="0"/>
-            </w:pPr>
-            <w:r>
-              <w:rPr>
-                <w:b/>
-                <w:bCs/>
+                <w:lang w:val="en-US"/>
+              </w:rPr>
+            </w:pPr>
+          </w:p>
+          <w:p>
+            <w:pPr>
+              <w:cnfStyle w:val="000000000000" w:firstRow="0" w:lastRow="0" w:firstColumn="0" w:lastColumn="0" w:oddVBand="0" w:evenVBand="0" w:oddHBand="0" w:evenHBand="0" w:firstRowFirstColumn="0" w:firstRowLastColumn="0" w:lastRowFirstColumn="0" w:lastRowLastColumn="0"/>
+              <w:rPr>
+                <w:lang w:val="en-US"/>
+              </w:rPr>
+            </w:pPr>
+            <w:proofErr w:type="gramStart"/>
+            <w:r>
+              <w:rPr>
+                <w:b/>
+                <w:bCs/>
+                <w:lang w:val="en-US"/>
               </w:rPr>
               <w:t>FRF</w:t>
             </w:r>
             <w:r>
-              <w:t xml:space="preserve"> : </w:t>
+              <w:rPr>
+                <w:lang w:val="en-US"/>
+              </w:rPr>
+              <w:t> :</w:t>
+            </w:r>
+            <w:proofErr w:type="gramEnd"/>
+            <w:r>
+              <w:rPr>
+                <w:lang w:val="en-US"/>
+              </w:rPr>
+              <w:t xml:space="preserve"> </w:t>
             </w:r>
           </w:p>
           <w:p>
@@ -6542,7 +6367,6 @@
               <w:rPr>
                 <w:rFonts w:eastAsia="Calibri"/>
               </w:rPr>
-              <w:lastRenderedPageBreak/>
               <w:t>La principale difficulté est que cette donnée est issue de modélisation sur processus raster, la bascule sur données Raster est couteuse en correction topologique.</w:t>
             </w:r>
           </w:p>
@@ -6915,19 +6739,7 @@
               <w:rPr>
                 <w:rFonts w:eastAsia="Calibri"/>
               </w:rPr>
-              <w:t xml:space="preserve">Pertinent sur le principe. Moins sur la mise en œuvre. Appliquer des </w:t>
-            </w:r>
-            <w:r>
-              <w:rPr>
-                <w:rFonts w:eastAsia="Calibri"/>
-              </w:rPr>
-              <w:t>règles</w:t>
-            </w:r>
-            <w:r>
-              <w:rPr>
-                <w:rFonts w:eastAsia="Calibri"/>
-              </w:rPr>
-              <w:t xml:space="preserve"> topologiques sur de la données objet issue de raster est compliqué.</w:t>
+              <w:t>Pertinent sur le principe. Moins sur la mise en œuvre. Appliquer des règles topologiques sur de la données objet issue de raster est compliqué.</w:t>
             </w:r>
           </w:p>
           <w:p>
@@ -6941,41 +6753,32 @@
               <w:rPr>
                 <w:rFonts w:eastAsia="Calibri"/>
               </w:rPr>
-              <w:t xml:space="preserve">Aucune tolérance n’est admise qui ne tient pas compte de la précision de la donnée. Il conviendrait d’indiquer que les zones d’inondation </w:t>
-            </w:r>
-            <w:r>
-              <w:rPr>
-                <w:rFonts w:eastAsia="Calibri"/>
+              <w:t>Aucune tolérance n’est admise qui ne tient pas compte de la précision de la donnée. Il conviendrait d’indiquer que les zones d’inondation sont le résultat de l’agrégation de ces ISO HT cela rendrait le processus plus robuste et non l’inverse.</w:t>
+            </w:r>
+          </w:p>
+          <w:p>
+            <w:pPr>
+              <w:widowControl w:val="0"/>
+              <w:cnfStyle w:val="000000100000" w:firstRow="0" w:lastRow="0" w:firstColumn="0" w:lastColumn="0" w:oddVBand="0" w:evenVBand="0" w:oddHBand="1" w:evenHBand="0" w:firstRowFirstColumn="0" w:firstRowLastColumn="0" w:lastRowFirstColumn="0" w:lastRowLastColumn="0"/>
+              <w:rPr>
+                <w:rFonts w:ascii="Calibri" w:eastAsia="Calibri" w:hAnsi="Calibri"/>
+              </w:rPr>
+            </w:pPr>
+          </w:p>
+          <w:p>
+            <w:pPr>
+              <w:cnfStyle w:val="000000100000" w:firstRow="0" w:lastRow="0" w:firstColumn="0" w:lastColumn="0" w:oddVBand="0" w:evenVBand="0" w:oddHBand="1" w:evenHBand="0" w:firstRowFirstColumn="0" w:firstRowLastColumn="0" w:lastRowFirstColumn="0" w:lastRowLastColumn="0"/>
+            </w:pPr>
+            <w:r>
+              <w:rPr>
+                <w:b/>
+                <w:bCs/>
               </w:rPr>
               <w:lastRenderedPageBreak/>
-              <w:t>sont le résultat de l’agrégation de ces ISO HT cela rendrait le processus plus robuste et non l’inverse.</w:t>
-            </w:r>
-          </w:p>
-          <w:p>
-            <w:pPr>
-              <w:widowControl w:val="0"/>
-              <w:cnfStyle w:val="000000100000" w:firstRow="0" w:lastRow="0" w:firstColumn="0" w:lastColumn="0" w:oddVBand="0" w:evenVBand="0" w:oddHBand="1" w:evenHBand="0" w:firstRowFirstColumn="0" w:firstRowLastColumn="0" w:lastRowFirstColumn="0" w:lastRowLastColumn="0"/>
-              <w:rPr>
-                <w:rFonts w:ascii="Calibri" w:eastAsia="Calibri" w:hAnsi="Calibri"/>
-              </w:rPr>
-            </w:pPr>
-          </w:p>
-          <w:p>
-            <w:pPr>
-              <w:cnfStyle w:val="000000100000" w:firstRow="0" w:lastRow="0" w:firstColumn="0" w:lastColumn="0" w:oddVBand="0" w:evenVBand="0" w:oddHBand="1" w:evenHBand="0" w:firstRowFirstColumn="0" w:firstRowLastColumn="0" w:lastRowFirstColumn="0" w:lastRowLastColumn="0"/>
-            </w:pPr>
-            <w:r>
-              <w:rPr>
-                <w:b/>
-                <w:bCs/>
-              </w:rPr>
               <w:t>FRG</w:t>
             </w:r>
             <w:r>
-              <w:t xml:space="preserve"> : </w:t>
-            </w:r>
-            <w:r>
-              <w:t>Ces données ayant été construites à partir de données raster, des artéfacts existent mais non visibles à l’échelle de restitution du 1 : 25000. Les corriger est chronophage et ne présente pas un intérêt primordial pour les cartes des TRIS</w:t>
+              <w:t> : Ces données ayant été construites à partir de données raster, des artéfacts existent mais non visibles à l’échelle de restitution du 1 : 25000. Les corriger est chronophage et ne présente pas un intérêt primordial pour les cartes des TRIS</w:t>
             </w:r>
           </w:p>
           <w:p>
@@ -7015,10 +6818,7 @@
               <w:t>FRL</w:t>
             </w:r>
             <w:r>
-              <w:t xml:space="preserve"> : </w:t>
-            </w:r>
-            <w:r>
-              <w:t>cohérent</w:t>
+              <w:t> : cohérent</w:t>
             </w:r>
           </w:p>
           <w:p>
@@ -7099,10 +6899,7 @@
               <w:t>FRG</w:t>
             </w:r>
             <w:r>
-              <w:t xml:space="preserve"> : </w:t>
-            </w:r>
-            <w:r>
-              <w:t>Ces données ayant été construites à partir de données raster, des artéfacts existent mais non visibles à l’échelle de restitution du 1 : 25000. Les corriger est chronophage et ne présente pas un intérêt primordial pour les cartes des TRIS</w:t>
+              <w:t> : Ces données ayant été construites à partir de données raster, des artéfacts existent mais non visibles à l’échelle de restitution du 1 : 25000. Les corriger est chronophage et ne présente pas un intérêt primordial pour les cartes des TRIS</w:t>
             </w:r>
           </w:p>
           <w:p>
@@ -7146,10 +6943,7 @@
               <w:t>FRL</w:t>
             </w:r>
             <w:r>
-              <w:t xml:space="preserve"> : </w:t>
-            </w:r>
-            <w:r>
-              <w:t>cohérent</w:t>
+              <w:t> : cohérent</w:t>
             </w:r>
           </w:p>
           <w:p>
@@ -7218,7 +7012,7 @@
               <w:rPr>
                 <w:rFonts w:eastAsia="Calibri"/>
               </w:rPr>
-              <w:t xml:space="preserve">  respectent pas cette règle</w:t>
+              <w:t xml:space="preserve"> respectent pas cette règle</w:t>
             </w:r>
           </w:p>
           <w:p>
@@ -7373,6 +7167,7 @@
         <w:pStyle w:val="Titre4"/>
       </w:pPr>
       <w:r>
+        <w:lastRenderedPageBreak/>
         <w:t>Zones d’écoulement</w:t>
       </w:r>
     </w:p>
@@ -7582,10 +7377,7 @@
               <w:t>FRG</w:t>
             </w:r>
             <w:r>
-              <w:t xml:space="preserve"> : </w:t>
-            </w:r>
-            <w:r>
-              <w:t xml:space="preserve">Ces zones ne sont pas forcément saisies au moment de l’établissement des données des </w:t>
+              <w:t xml:space="preserve"> : Ces zones ne sont pas forcément saisies au moment de l’établissement des données des </w:t>
             </w:r>
             <w:proofErr w:type="gramStart"/>
             <w:r>
@@ -7736,10 +7528,7 @@
               <w:t>FRG</w:t>
             </w:r>
             <w:r>
-              <w:t xml:space="preserve"> : </w:t>
-            </w:r>
-            <w:r>
-              <w:t xml:space="preserve">Ces zones ne sont pas forcément saisies au moment de l’établissement des données des </w:t>
+              <w:t xml:space="preserve"> : Ces zones ne sont pas forcément saisies au moment de l’établissement des données des </w:t>
             </w:r>
             <w:proofErr w:type="gramStart"/>
             <w:r>
@@ -8029,7 +7818,6 @@
           </w:tcPr>
           <w:p>
             <w:r>
-              <w:lastRenderedPageBreak/>
               <w:t>Format de gestion des TRI (si différent)</w:t>
             </w:r>
           </w:p>
@@ -8067,6 +7855,7 @@
               </w:rPr>
             </w:pPr>
             <w:r>
+              <w:lastRenderedPageBreak/>
               <w:t>Autres informations sur l’environnement technique à partager ?</w:t>
             </w:r>
           </w:p>
@@ -8127,64 +7916,66 @@
               <w:rPr>
                 <w:rFonts w:eastAsia="Calibri"/>
               </w:rPr>
-              <w:t xml:space="preserve"> est tributaire des outils utilisés bibliothèques</w:t>
-            </w:r>
+              <w:t xml:space="preserve"> est tributaire des outils utilisés bibliothèques (</w:t>
+            </w:r>
+            <w:proofErr w:type="spellStart"/>
+            <w:r>
+              <w:rPr>
+                <w:rFonts w:eastAsia="Calibri"/>
+              </w:rPr>
+              <w:t>postgre</w:t>
+            </w:r>
+            <w:proofErr w:type="spellEnd"/>
+            <w:r>
+              <w:rPr>
+                <w:rFonts w:eastAsia="Calibri"/>
+              </w:rPr>
+              <w:t xml:space="preserve">, </w:t>
+            </w:r>
+            <w:proofErr w:type="spellStart"/>
+            <w:r>
+              <w:rPr>
+                <w:rFonts w:eastAsia="Calibri"/>
+              </w:rPr>
+              <w:t>ogr</w:t>
+            </w:r>
+            <w:proofErr w:type="spellEnd"/>
+            <w:r>
+              <w:rPr>
+                <w:rFonts w:eastAsia="Calibri"/>
+              </w:rPr>
+              <w:t xml:space="preserve">, </w:t>
+            </w:r>
+            <w:proofErr w:type="spellStart"/>
+            <w:proofErr w:type="gramStart"/>
+            <w:r>
+              <w:rPr>
+                <w:rFonts w:eastAsia="Calibri"/>
+              </w:rPr>
+              <w:t>qgis</w:t>
+            </w:r>
+            <w:proofErr w:type="spellEnd"/>
+            <w:r>
+              <w:rPr>
+                <w:rFonts w:eastAsia="Calibri"/>
+              </w:rPr>
+              <w:t xml:space="preserve"> ,</w:t>
+            </w:r>
+            <w:proofErr w:type="gramEnd"/>
             <w:r>
               <w:rPr>
                 <w:rFonts w:eastAsia="Calibri"/>
               </w:rPr>
               <w:t xml:space="preserve"> </w:t>
             </w:r>
-            <w:r>
-              <w:rPr>
-                <w:rFonts w:eastAsia="Calibri"/>
-              </w:rPr>
-              <w:t>(</w:t>
-            </w:r>
-            <w:proofErr w:type="spellStart"/>
-            <w:r>
-              <w:rPr>
-                <w:rFonts w:eastAsia="Calibri"/>
-              </w:rPr>
-              <w:t>postgre</w:t>
-            </w:r>
-            <w:proofErr w:type="spellEnd"/>
-            <w:r>
-              <w:rPr>
-                <w:rFonts w:eastAsia="Calibri"/>
-              </w:rPr>
-              <w:t xml:space="preserve">, </w:t>
-            </w:r>
-            <w:proofErr w:type="spellStart"/>
-            <w:r>
-              <w:rPr>
-                <w:rFonts w:eastAsia="Calibri"/>
-              </w:rPr>
-              <w:t>ogr</w:t>
-            </w:r>
-            <w:proofErr w:type="spellEnd"/>
-            <w:r>
-              <w:rPr>
-                <w:rFonts w:eastAsia="Calibri"/>
-              </w:rPr>
-              <w:t xml:space="preserve">, </w:t>
-            </w:r>
-            <w:proofErr w:type="spellStart"/>
-            <w:proofErr w:type="gramStart"/>
-            <w:r>
-              <w:rPr>
-                <w:rFonts w:eastAsia="Calibri"/>
-              </w:rPr>
-              <w:t>qgis</w:t>
-            </w:r>
-            <w:proofErr w:type="spellEnd"/>
-            <w:r>
-              <w:rPr>
-                <w:rFonts w:eastAsia="Calibri"/>
-              </w:rPr>
-              <w:t xml:space="preserve"> ,</w:t>
-            </w:r>
-            <w:proofErr w:type="gramEnd"/>
+            <w:proofErr w:type="spellStart"/>
+            <w:r>
+              <w:rPr>
+                <w:rFonts w:eastAsia="Calibri"/>
+              </w:rPr>
+              <w:t>arcgis</w:t>
+            </w:r>
+            <w:proofErr w:type="spellEnd"/>
             <w:r>
               <w:rPr>
                 <w:rFonts w:eastAsia="Calibri"/>
@@ -8196,20 +7987,6 @@
               <w:rPr>
                 <w:rFonts w:eastAsia="Calibri"/>
               </w:rPr>
-              <w:t>arcgis</w:t>
-            </w:r>
-            <w:proofErr w:type="spellEnd"/>
-            <w:r>
-              <w:rPr>
-                <w:rFonts w:eastAsia="Calibri"/>
-              </w:rPr>
-              <w:t xml:space="preserve"> </w:t>
-            </w:r>
-            <w:proofErr w:type="spellStart"/>
-            <w:r>
-              <w:rPr>
-                <w:rFonts w:eastAsia="Calibri"/>
-              </w:rPr>
               <w:t>etc</w:t>
             </w:r>
             <w:proofErr w:type="spellEnd"/>
@@ -8240,10 +8017,7 @@
               <w:t>FRG </w:t>
             </w:r>
             <w:r>
-              <w:t xml:space="preserve">: </w:t>
-            </w:r>
-            <w:r>
-              <w:t>Le système de référence utilisé était l’EPSG 2154, conformément au système à utiliser en métropole. Les transformations effectuées pour intégrer Géorisques ont entrainé des artéfacts entre les cycles.</w:t>
+              <w:t>: Le système de référence utilisé était l’EPSG 2154, conformément au système à utiliser en métropole. Les transformations effectuées pour intégrer Géorisques ont entrainé des artéfacts entre les cycles.</w:t>
             </w:r>
           </w:p>
           <w:p>
@@ -8514,19 +8288,31 @@
               </w:rPr>
               <w:t xml:space="preserve">La commande concernant l’aléas submersion marine intégrant le CC pour chacune des </w:t>
             </w:r>
+            <w:r>
+              <w:rPr>
+                <w:rFonts w:eastAsia="Calibri"/>
+              </w:rPr>
+              <w:t>fréquences avec</w:t>
+            </w:r>
+            <w:r>
+              <w:rPr>
+                <w:rFonts w:eastAsia="Calibri"/>
+              </w:rPr>
+              <w:t xml:space="preserve"> les deux </w:t>
+            </w:r>
             <w:proofErr w:type="gramStart"/>
             <w:r>
               <w:rPr>
                 <w:rFonts w:eastAsia="Calibri"/>
               </w:rPr>
-              <w:t>fréquences  avec</w:t>
+              <w:t>niveaux  d’échéances</w:t>
             </w:r>
             <w:proofErr w:type="gramEnd"/>
             <w:r>
               <w:rPr>
                 <w:rFonts w:eastAsia="Calibri"/>
               </w:rPr>
-              <w:t xml:space="preserve"> les deux niveaux  d’échéances  entraîne une production de cartes difficilement compatible avec une bonne information du public. Au sens accès à une information synthétique et impactante pour le public. L’info pertinente doit se trouver sur une carte ou deux</w:t>
+              <w:t xml:space="preserve">  entraîne une production de cartes difficilement compatible avec une bonne information du public. Au sens accès à une information synthétique et impactante pour le public. L’info pertinente doit se trouver sur une carte ou deux</w:t>
             </w:r>
           </w:p>
           <w:p>
@@ -8560,36 +8346,30 @@
               <w:rPr>
                 <w:rFonts w:eastAsia="Calibri"/>
               </w:rPr>
-              <w:t xml:space="preserve"> </w:t>
+              <w:t xml:space="preserve"> La livraison et la consultation des formats </w:t>
+            </w:r>
+            <w:proofErr w:type="spellStart"/>
+            <w:r>
+              <w:rPr>
+                <w:rFonts w:eastAsia="Calibri"/>
+              </w:rPr>
+              <w:t>pdf</w:t>
+            </w:r>
+            <w:proofErr w:type="spellEnd"/>
+            <w:r>
+              <w:rPr>
+                <w:rFonts w:eastAsia="Calibri"/>
+              </w:rPr>
+              <w:t xml:space="preserve"> ne nous ont pas semblé réalistes, tant en termes de taille et de facilité de consultation mais ceci semble ne pas être lié directement au standard c’est plutôt un choix du </w:t>
             </w:r>
             <w:proofErr w:type="gramStart"/>
             <w:r>
               <w:rPr>
                 <w:rFonts w:eastAsia="Calibri"/>
               </w:rPr>
-              <w:t>La</w:t>
+              <w:t>CEREMA .</w:t>
             </w:r>
             <w:proofErr w:type="gramEnd"/>
-            <w:r>
-              <w:rPr>
-                <w:rFonts w:eastAsia="Calibri"/>
-              </w:rPr>
-              <w:t xml:space="preserve"> livraison et la consultation des formats </w:t>
-            </w:r>
-            <w:proofErr w:type="spellStart"/>
-            <w:r>
-              <w:rPr>
-                <w:rFonts w:eastAsia="Calibri"/>
-              </w:rPr>
-              <w:t>pdf</w:t>
-            </w:r>
-            <w:proofErr w:type="spellEnd"/>
-            <w:r>
-              <w:rPr>
-                <w:rFonts w:eastAsia="Calibri"/>
-              </w:rPr>
-              <w:t xml:space="preserve"> ne nous ont pas semblé réalistes, tant en termes de taille et de facilité de consultation mais ceci semble ne pas être lié directement au standard c’est plutôt un choix du CEREMA .</w:t>
-            </w:r>
           </w:p>
           <w:p/>
           <w:p>
@@ -8617,34 +8397,28 @@
               <w:rPr>
                 <w:rFonts w:eastAsia="Calibri"/>
               </w:rPr>
+              <w:t xml:space="preserve">Sur le standard pas de remarque en soi. Il convient de noter que lorsque sont introduit des concepts géométriques topologiques, un guide de numérisation complet </w:t>
+            </w:r>
+            <w:proofErr w:type="gramStart"/>
+            <w:r>
+              <w:rPr>
+                <w:rFonts w:eastAsia="Calibri"/>
+              </w:rPr>
+              <w:t>( règle</w:t>
+            </w:r>
+            <w:proofErr w:type="gramEnd"/>
+            <w:r>
+              <w:rPr>
+                <w:rFonts w:eastAsia="Calibri"/>
+              </w:rPr>
+              <w:t xml:space="preserve"> de tolérance sur </w:t>
+            </w:r>
+            <w:r>
+              <w:rPr>
+                <w:rFonts w:eastAsia="Calibri"/>
+              </w:rPr>
               <w:lastRenderedPageBreak/>
-              <w:t>Sur le standard pas de remarque en soi. Il convient de noter que lorsque sont introduit des concepts géométriques topologiques</w:t>
-            </w:r>
-            <w:r>
-              <w:rPr>
-                <w:rFonts w:eastAsia="Calibri"/>
-              </w:rPr>
-              <w:t>,</w:t>
-            </w:r>
-            <w:r>
-              <w:rPr>
-                <w:rFonts w:eastAsia="Calibri"/>
-              </w:rPr>
-              <w:t xml:space="preserve"> un guide de numérisation complet </w:t>
-            </w:r>
-            <w:proofErr w:type="gramStart"/>
-            <w:r>
-              <w:rPr>
-                <w:rFonts w:eastAsia="Calibri"/>
-              </w:rPr>
-              <w:t>( règle</w:t>
-            </w:r>
-            <w:proofErr w:type="gramEnd"/>
-            <w:r>
-              <w:rPr>
-                <w:rFonts w:eastAsia="Calibri"/>
-              </w:rPr>
-              <w:t xml:space="preserve"> de tolérance sur inclusion tenant compte de la précision de la donnée par exemple, standard de contrôle bibliothèque outil de référence ) est nécessaire.</w:t>
+              <w:t>inclusion tenant compte de la précision de la donnée par exemple, standard de contrôle bibliothèque outil de référence ) est nécessaire.</w:t>
             </w:r>
           </w:p>
           <w:p/>
@@ -9033,15 +8807,6 @@
   </w:num>
   <w:num w:numId="2">
     <w:abstractNumId w:val="0"/>
-    <w:lvlOverride w:ilvl="0"/>
-    <w:lvlOverride w:ilvl="1"/>
-    <w:lvlOverride w:ilvl="2"/>
-    <w:lvlOverride w:ilvl="3"/>
-    <w:lvlOverride w:ilvl="4"/>
-    <w:lvlOverride w:ilvl="5"/>
-    <w:lvlOverride w:ilvl="6"/>
-    <w:lvlOverride w:ilvl="7"/>
-    <w:lvlOverride w:ilvl="8"/>
   </w:num>
 </w:numbering>
 </file>

</xml_diff>